<commit_message>
Added Node.js server side
</commit_message>
<xml_diff>
--- a/Lealin_Lab1.docx
+++ b/Lealin_Lab1.docx
@@ -684,86 +684,75 @@
         <w:pStyle w:val="norma"/>
         <w:rPr>
           <w:b/>
+        </w:rPr>
+      </w:pPr>
+      <w:r>
+        <w:rPr>
+          <w:b/>
+        </w:rPr>
+        <w:lastRenderedPageBreak/>
+        <w:t>Task</w:t>
+      </w:r>
+      <w:r>
+        <w:rPr>
+          <w:b/>
+        </w:rPr>
+        <w:t>:</w:t>
+      </w:r>
+    </w:p>
+    <w:p>
+      <w:pPr>
+        <w:pStyle w:val="norma"/>
+      </w:pPr>
+      <w:r>
+        <w:t>Create a question</w:t>
+      </w:r>
+      <w:r>
+        <w:t>-based</w:t>
+      </w:r>
+      <w:r>
+        <w:t xml:space="preserve"> quiz using </w:t>
+      </w:r>
+      <w:r>
+        <w:t xml:space="preserve">HTML </w:t>
+      </w:r>
+      <w:r>
+        <w:t>and</w:t>
+      </w:r>
+      <w:r>
+        <w:t xml:space="preserve"> JavaScript.</w:t>
+      </w:r>
+    </w:p>
+    <w:p>
+      <w:pPr>
+        <w:pStyle w:val="norma"/>
+        <w:rPr>
+          <w:highlight w:val="white"/>
+        </w:rPr>
+      </w:pPr>
+    </w:p>
+    <w:p>
+      <w:pPr>
+        <w:pStyle w:val="norma"/>
+        <w:rPr>
+          <w:b/>
+          <w:highlight w:val="white"/>
+        </w:rPr>
+      </w:pPr>
+      <w:r>
+        <w:rPr>
+          <w:b/>
+          <w:highlight w:val="white"/>
           <w:lang w:val="ro-RO"/>
         </w:rPr>
-      </w:pPr>
+        <w:t>List of specifications</w:t>
+      </w:r>
       <w:r>
         <w:rPr>
           <w:b/>
-          <w:lang w:val="ro-RO"/>
-        </w:rPr>
-        <w:lastRenderedPageBreak/>
-        <w:t>Задание:</w:t>
-      </w:r>
-    </w:p>
-    <w:p>
-      <w:pPr>
-        <w:pStyle w:val="norma"/>
-        <w:rPr>
-          <w:lang w:val="ru-RU"/>
-        </w:rPr>
-      </w:pPr>
-      <w:r>
-        <w:rPr>
-          <w:lang w:val="ro-RO"/>
-        </w:rPr>
-        <w:t>Создать вопрос викторину</w:t>
-      </w:r>
-      <w:r>
-        <w:rPr>
-          <w:lang w:val="ro-RO"/>
-        </w:rPr>
-        <w:t xml:space="preserve"> с помощью </w:t>
-      </w:r>
-      <w:r>
-        <w:t>HTML</w:t>
-      </w:r>
-      <w:r>
-        <w:rPr>
-          <w:lang w:val="ru-RU"/>
-        </w:rPr>
-        <w:t xml:space="preserve"> </w:t>
-      </w:r>
-      <w:r>
-        <w:rPr>
-          <w:lang w:val="ru-RU"/>
-        </w:rPr>
-        <w:t xml:space="preserve">и </w:t>
-      </w:r>
-      <w:r>
-        <w:t>JavaScript</w:t>
-      </w:r>
-      <w:r>
-        <w:rPr>
-          <w:lang w:val="ru-RU"/>
-        </w:rPr>
-        <w:t>.</w:t>
-      </w:r>
-    </w:p>
-    <w:p>
-      <w:pPr>
-        <w:pStyle w:val="norma"/>
-        <w:rPr>
-          <w:highlight w:val="white"/>
-        </w:rPr>
-      </w:pPr>
-    </w:p>
-    <w:p>
-      <w:pPr>
-        <w:pStyle w:val="norma"/>
-        <w:rPr>
-          <w:b/>
-          <w:highlight w:val="white"/>
-          <w:lang w:val="ru-RU"/>
-        </w:rPr>
-      </w:pPr>
-      <w:r>
-        <w:rPr>
-          <w:b/>
-          <w:highlight w:val="white"/>
-          <w:lang w:val="ru-RU"/>
-        </w:rPr>
-        <w:t>Список требований:</w:t>
+          <w:highlight w:val="white"/>
+        </w:rPr>
+        <w:t>:</w:t>
       </w:r>
     </w:p>
     <w:p>
@@ -776,15 +765,19 @@
         <w:ind w:left="142" w:firstLine="283"/>
         <w:rPr>
           <w:highlight w:val="white"/>
-          <w:lang w:val="ru-RU"/>
-        </w:rPr>
-      </w:pPr>
-      <w:r>
-        <w:rPr>
-          <w:highlight w:val="white"/>
-          <w:lang w:val="ru-RU"/>
-        </w:rPr>
-        <w:t>Список вопросов заранее установлены в коде программы;</w:t>
+        </w:rPr>
+      </w:pPr>
+      <w:r>
+        <w:rPr>
+          <w:highlight w:val="white"/>
+        </w:rPr>
+        <w:t>List of question are predefined in source code of the project</w:t>
+      </w:r>
+      <w:r>
+        <w:rPr>
+          <w:highlight w:val="white"/>
+        </w:rPr>
+        <w:t>;</w:t>
       </w:r>
     </w:p>
     <w:p>
@@ -797,15 +790,19 @@
         <w:ind w:left="142" w:firstLine="283"/>
         <w:rPr>
           <w:highlight w:val="white"/>
-          <w:lang w:val="ru-RU"/>
-        </w:rPr>
-      </w:pPr>
-      <w:r>
-        <w:rPr>
-          <w:highlight w:val="white"/>
-          <w:lang w:val="ru-RU"/>
-        </w:rPr>
-        <w:t>Вопросы и ответы к ним отображаются на английском языке;</w:t>
+        </w:rPr>
+      </w:pPr>
+      <w:r>
+        <w:rPr>
+          <w:highlight w:val="white"/>
+        </w:rPr>
+        <w:t>Questions and answers are showed in English</w:t>
+      </w:r>
+      <w:r>
+        <w:rPr>
+          <w:highlight w:val="white"/>
+        </w:rPr>
+        <w:t>;</w:t>
       </w:r>
     </w:p>
     <w:p>
@@ -818,15 +815,19 @@
         <w:ind w:left="142" w:firstLine="283"/>
         <w:rPr>
           <w:highlight w:val="white"/>
-          <w:lang w:val="ru-RU"/>
-        </w:rPr>
-      </w:pPr>
-      <w:r>
-        <w:rPr>
-          <w:highlight w:val="white"/>
-          <w:lang w:val="ru-RU"/>
-        </w:rPr>
-        <w:t>Пользователь сам выбирает количество вопросов;</w:t>
+        </w:rPr>
+      </w:pPr>
+      <w:r>
+        <w:rPr>
+          <w:highlight w:val="white"/>
+        </w:rPr>
+        <w:t>User choose, how many questions he wants to answer</w:t>
+      </w:r>
+      <w:r>
+        <w:rPr>
+          <w:highlight w:val="white"/>
+        </w:rPr>
+        <w:t>;</w:t>
       </w:r>
     </w:p>
     <w:p>
@@ -839,15 +840,19 @@
         <w:ind w:left="142" w:firstLine="283"/>
         <w:rPr>
           <w:highlight w:val="white"/>
-          <w:lang w:val="ru-RU"/>
-        </w:rPr>
-      </w:pPr>
-      <w:r>
-        <w:rPr>
-          <w:highlight w:val="white"/>
-          <w:lang w:val="ru-RU"/>
-        </w:rPr>
-        <w:t>Вопросы для пользователя выбираються случайно из общего списка вопросов;</w:t>
+        </w:rPr>
+      </w:pPr>
+      <w:r>
+        <w:rPr>
+          <w:highlight w:val="white"/>
+        </w:rPr>
+        <w:t>Questions for the user are selected randomly from the pool of questions</w:t>
+      </w:r>
+      <w:r>
+        <w:rPr>
+          <w:highlight w:val="white"/>
+        </w:rPr>
+        <w:t>;</w:t>
       </w:r>
     </w:p>
     <w:p>
@@ -860,15 +865,85 @@
         <w:ind w:left="142" w:firstLine="283"/>
         <w:rPr>
           <w:highlight w:val="white"/>
-          <w:lang w:val="ru-RU"/>
-        </w:rPr>
-      </w:pPr>
-      <w:r>
-        <w:rPr>
-          <w:highlight w:val="white"/>
-          <w:lang w:val="ru-RU"/>
-        </w:rPr>
-        <w:t>При нажатии кнопки «Старт», начинается работа таймера, который считает, сколько прошло времени с начало викторины;</w:t>
+        </w:rPr>
+      </w:pPr>
+      <w:r>
+        <w:rPr>
+          <w:highlight w:val="white"/>
+        </w:rPr>
+        <w:t>When</w:t>
+      </w:r>
+      <w:r>
+        <w:rPr>
+          <w:highlight w:val="white"/>
+        </w:rPr>
+        <w:t xml:space="preserve"> </w:t>
+      </w:r>
+      <w:r>
+        <w:rPr>
+          <w:highlight w:val="white"/>
+        </w:rPr>
+        <w:t>the</w:t>
+      </w:r>
+      <w:r>
+        <w:rPr>
+          <w:highlight w:val="white"/>
+        </w:rPr>
+        <w:t xml:space="preserve"> </w:t>
+      </w:r>
+      <w:r>
+        <w:rPr>
+          <w:highlight w:val="white"/>
+        </w:rPr>
+        <w:t>user</w:t>
+      </w:r>
+      <w:r>
+        <w:rPr>
+          <w:highlight w:val="white"/>
+        </w:rPr>
+        <w:t xml:space="preserve"> </w:t>
+      </w:r>
+      <w:r>
+        <w:rPr>
+          <w:highlight w:val="white"/>
+        </w:rPr>
+        <w:t>press</w:t>
+      </w:r>
+      <w:r>
+        <w:rPr>
+          <w:highlight w:val="white"/>
+        </w:rPr>
+        <w:t xml:space="preserve"> “</w:t>
+      </w:r>
+      <w:r>
+        <w:rPr>
+          <w:highlight w:val="white"/>
+        </w:rPr>
+        <w:t>Start</w:t>
+      </w:r>
+      <w:r>
+        <w:rPr>
+          <w:highlight w:val="white"/>
+        </w:rPr>
+        <w:t>”</w:t>
+      </w:r>
+      <w:r>
+        <w:rPr>
+          <w:highlight w:val="white"/>
+        </w:rPr>
+        <w:t xml:space="preserve">, </w:t>
+      </w:r>
+      <w:r>
+        <w:rPr>
+          <w:highlight w:val="white"/>
+        </w:rPr>
+        <w:t>the timer starts to count seconds</w:t>
+      </w:r>
+      <w:r>
+        <w:rPr>
+          <w:highlight w:val="white"/>
+        </w:rPr>
+        <w:t>;</w:t>
       </w:r>
     </w:p>
     <w:p>
@@ -881,15 +956,19 @@
         <w:ind w:left="142" w:firstLine="283"/>
         <w:rPr>
           <w:highlight w:val="white"/>
-          <w:lang w:val="ru-RU"/>
-        </w:rPr>
-      </w:pPr>
-      <w:r>
-        <w:rPr>
-          <w:highlight w:val="white"/>
-          <w:lang w:val="ru-RU"/>
-        </w:rPr>
-        <w:t>Пользователь имеет право вводить лишние «пробелы» и отвечать в любом регистре;</w:t>
+        </w:rPr>
+      </w:pPr>
+      <w:r>
+        <w:rPr>
+          <w:highlight w:val="white"/>
+        </w:rPr>
+        <w:t>User can choose only one answer from the list</w:t>
+      </w:r>
+      <w:r>
+        <w:rPr>
+          <w:highlight w:val="white"/>
+        </w:rPr>
+        <w:t>;</w:t>
       </w:r>
     </w:p>
     <w:p>
@@ -902,37 +981,197 @@
         <w:ind w:left="142" w:firstLine="283"/>
         <w:rPr>
           <w:highlight w:val="white"/>
-          <w:lang w:val="ru-RU"/>
-        </w:rPr>
-      </w:pPr>
-      <w:r>
-        <w:rPr>
-          <w:highlight w:val="white"/>
-          <w:lang w:val="ru-RU"/>
-        </w:rPr>
-        <w:t xml:space="preserve">Пользователь, после нажатия кнопки «Ответить», получает свой результат в формате «верное количество ответов из всего данных вопросов», а также </w:t>
-      </w:r>
-      <w:r>
-        <w:rPr>
-          <w:highlight w:val="white"/>
-          <w:lang w:val="ru-RU"/>
-        </w:rPr>
-        <w:t>сколько прошло времени с начало викторины</w:t>
-      </w:r>
-      <w:r>
-        <w:rPr>
-          <w:highlight w:val="white"/>
-          <w:lang w:val="ru-RU"/>
-        </w:rPr>
-        <w:t xml:space="preserve"> в секундах.</w:t>
-      </w:r>
-    </w:p>
-    <w:p>
-      <w:pPr>
-        <w:pStyle w:val="norma"/>
-        <w:rPr>
-          <w:highlight w:val="white"/>
-          <w:lang w:val="ru-RU"/>
+        </w:rPr>
+      </w:pPr>
+      <w:r>
+        <w:rPr>
+          <w:highlight w:val="white"/>
+        </w:rPr>
+        <w:t>All answers must be answered;</w:t>
+      </w:r>
+    </w:p>
+    <w:p>
+      <w:pPr>
+        <w:pStyle w:val="norma"/>
+        <w:numPr>
+          <w:ilvl w:val="0"/>
+          <w:numId w:val="24"/>
+        </w:numPr>
+        <w:ind w:left="142" w:firstLine="283"/>
+        <w:rPr>
+          <w:highlight w:val="white"/>
+        </w:rPr>
+      </w:pPr>
+      <w:r>
+        <w:rPr>
+          <w:highlight w:val="white"/>
+        </w:rPr>
+        <w:t>Only</w:t>
+      </w:r>
+      <w:r>
+        <w:rPr>
+          <w:highlight w:val="white"/>
+        </w:rPr>
+        <w:t xml:space="preserve"> </w:t>
+      </w:r>
+      <w:r>
+        <w:rPr>
+          <w:highlight w:val="white"/>
+        </w:rPr>
+        <w:t>after</w:t>
+      </w:r>
+      <w:r>
+        <w:rPr>
+          <w:highlight w:val="white"/>
+        </w:rPr>
+        <w:t xml:space="preserve"> </w:t>
+      </w:r>
+      <w:r>
+        <w:rPr>
+          <w:highlight w:val="white"/>
+        </w:rPr>
+        <w:t>pressing</w:t>
+      </w:r>
+      <w:r>
+        <w:rPr>
+          <w:highlight w:val="white"/>
+        </w:rPr>
+        <w:t xml:space="preserve"> “</w:t>
+      </w:r>
+      <w:r>
+        <w:rPr>
+          <w:highlight w:val="white"/>
+        </w:rPr>
+        <w:t>Answer</w:t>
+      </w:r>
+      <w:r>
+        <w:rPr>
+          <w:highlight w:val="white"/>
+        </w:rPr>
+        <w:t xml:space="preserve">”, </w:t>
+      </w:r>
+      <w:r>
+        <w:rPr>
+          <w:highlight w:val="white"/>
+        </w:rPr>
+        <w:t>user</w:t>
+      </w:r>
+      <w:r>
+        <w:rPr>
+          <w:highlight w:val="white"/>
+        </w:rPr>
+        <w:t xml:space="preserve"> </w:t>
+      </w:r>
+      <w:r>
+        <w:rPr>
+          <w:highlight w:val="white"/>
+        </w:rPr>
+        <w:t>gets</w:t>
+      </w:r>
+      <w:r>
+        <w:rPr>
+          <w:highlight w:val="white"/>
+        </w:rPr>
+        <w:t xml:space="preserve"> </w:t>
+      </w:r>
+      <w:r>
+        <w:rPr>
+          <w:highlight w:val="white"/>
+        </w:rPr>
+        <w:t>his</w:t>
+      </w:r>
+      <w:r>
+        <w:rPr>
+          <w:highlight w:val="white"/>
+        </w:rPr>
+        <w:t xml:space="preserve"> </w:t>
+      </w:r>
+      <w:r>
+        <w:rPr>
+          <w:highlight w:val="white"/>
+        </w:rPr>
+        <w:t>final</w:t>
+      </w:r>
+      <w:r>
+        <w:rPr>
+          <w:highlight w:val="white"/>
+        </w:rPr>
+        <w:t xml:space="preserve"> </w:t>
+      </w:r>
+      <w:r>
+        <w:rPr>
+          <w:highlight w:val="white"/>
+        </w:rPr>
+        <w:t>result</w:t>
+      </w:r>
+      <w:r>
+        <w:rPr>
+          <w:highlight w:val="white"/>
+        </w:rPr>
+        <w:t xml:space="preserve"> </w:t>
+      </w:r>
+      <w:r>
+        <w:rPr>
+          <w:highlight w:val="white"/>
+        </w:rPr>
+        <w:t>in</w:t>
+      </w:r>
+      <w:r>
+        <w:rPr>
+          <w:highlight w:val="white"/>
+        </w:rPr>
+        <w:t xml:space="preserve"> </w:t>
+      </w:r>
+      <w:r>
+        <w:rPr>
+          <w:highlight w:val="white"/>
+        </w:rPr>
+        <w:t>form</w:t>
+      </w:r>
+      <w:r>
+        <w:rPr>
+          <w:highlight w:val="white"/>
+        </w:rPr>
+        <w:t xml:space="preserve"> “</w:t>
+      </w:r>
+      <w:r>
+        <w:rPr>
+          <w:highlight w:val="white"/>
+        </w:rPr>
+        <w:t>right</w:t>
+      </w:r>
+      <w:r>
+        <w:rPr>
+          <w:highlight w:val="white"/>
+        </w:rPr>
+        <w:t xml:space="preserve"> </w:t>
+      </w:r>
+      <w:r>
+        <w:rPr>
+          <w:highlight w:val="white"/>
+        </w:rPr>
+        <w:t>number of answers from the selected number of questions”, and also user sees, how much seconds passed from the start of the quiz</w:t>
+      </w:r>
+      <w:r>
+        <w:rPr>
+          <w:highlight w:val="white"/>
+        </w:rPr>
+        <w:t>.</w:t>
+      </w:r>
+    </w:p>
+    <w:p>
+      <w:pPr>
+        <w:pStyle w:val="norma"/>
+        <w:rPr>
+          <w:highlight w:val="white"/>
+        </w:rPr>
+      </w:pPr>
+    </w:p>
+    <w:p>
+      <w:pPr>
+        <w:pStyle w:val="norma"/>
+        <w:rPr>
+          <w:highlight w:val="white"/>
         </w:rPr>
       </w:pPr>
     </w:p>
@@ -942,47 +1181,44 @@
         <w:rPr>
           <w:b/>
           <w:highlight w:val="white"/>
-          <w:lang w:val="ru-RU"/>
         </w:rPr>
       </w:pPr>
       <w:r>
         <w:rPr>
           <w:b/>
           <w:highlight w:val="white"/>
-          <w:lang w:val="ru-RU"/>
-        </w:rPr>
-        <w:t>Снимки веб страницы с вопросами:</w:t>
-      </w:r>
-    </w:p>
-    <w:p>
-      <w:pPr>
-        <w:pStyle w:val="norma"/>
+        </w:rPr>
+        <w:t>Use case diagram</w:t>
+      </w:r>
+      <w:r>
         <w:rPr>
           <w:b/>
           <w:highlight w:val="white"/>
-          <w:lang w:val="ru-RU"/>
-        </w:rPr>
-      </w:pPr>
+        </w:rPr>
+        <w:t>:</w:t>
+      </w:r>
     </w:p>
     <w:p>
       <w:pPr>
         <w:pStyle w:val="norma"/>
         <w:jc w:val="center"/>
         <w:rPr>
-          <w:highlight w:val="white"/>
-          <w:lang w:val="ru-RU"/>
-        </w:rPr>
-      </w:pPr>
-      <w:r>
-        <w:rPr>
+          <w:b/>
+          <w:highlight w:val="white"/>
+        </w:rPr>
+      </w:pPr>
+      <w:r>
+        <w:rPr>
+          <w:b/>
           <w:noProof/>
+          <w:highlight w:val="white"/>
           <w:lang w:val="de-DE" w:eastAsia="de-DE"/>
         </w:rPr>
         <w:drawing>
-          <wp:inline distT="0" distB="0" distL="0" distR="0" wp14:anchorId="219E0F45" wp14:editId="28EEE3B7">
-            <wp:extent cx="2209800" cy="895350"/>
+          <wp:inline distT="0" distB="0" distL="0" distR="0">
+            <wp:extent cx="3257550" cy="2710573"/>
             <wp:effectExtent l="0" t="0" r="0" b="0"/>
-            <wp:docPr id="1" name="Grafik 1"/>
+            <wp:docPr id="3" name="Grafik 3" descr="C:\Masterat\TWA\Lab1\Untitled Diagram.png"/>
             <wp:cNvGraphicFramePr>
               <a:graphicFrameLocks xmlns:a="http://schemas.openxmlformats.org/drawingml/2006/main" noChangeAspect="1"/>
             </wp:cNvGraphicFramePr>
@@ -990,23 +1226,36 @@
               <a:graphicData uri="http://schemas.openxmlformats.org/drawingml/2006/picture">
                 <pic:pic xmlns:pic="http://schemas.openxmlformats.org/drawingml/2006/picture">
                   <pic:nvPicPr>
-                    <pic:cNvPr id="1" name=""/>
-                    <pic:cNvPicPr/>
+                    <pic:cNvPr id="0" name="Picture 1" descr="C:\Masterat\TWA\Lab1\Untitled Diagram.png"/>
+                    <pic:cNvPicPr>
+                      <a:picLocks noChangeAspect="1" noChangeArrowheads="1"/>
+                    </pic:cNvPicPr>
                   </pic:nvPicPr>
                   <pic:blipFill>
-                    <a:blip r:embed="rId8"/>
+                    <a:blip r:embed="rId8">
+                      <a:extLst>
+                        <a:ext uri="{28A0092B-C50C-407E-A947-70E740481C1C}">
+                          <a14:useLocalDpi xmlns:a14="http://schemas.microsoft.com/office/drawing/2010/main" val="0"/>
+                        </a:ext>
+                      </a:extLst>
+                    </a:blip>
+                    <a:srcRect/>
                     <a:stretch>
                       <a:fillRect/>
                     </a:stretch>
                   </pic:blipFill>
-                  <pic:spPr>
+                  <pic:spPr bwMode="auto">
                     <a:xfrm>
                       <a:off x="0" y="0"/>
-                      <a:ext cx="2209800" cy="895350"/>
+                      <a:ext cx="3265370" cy="2717080"/>
                     </a:xfrm>
                     <a:prstGeom prst="rect">
                       <a:avLst/>
                     </a:prstGeom>
+                    <a:noFill/>
+                    <a:ln>
+                      <a:noFill/>
+                    </a:ln>
                   </pic:spPr>
                 </pic:pic>
               </a:graphicData>
@@ -1021,178 +1270,629 @@
         <w:jc w:val="center"/>
         <w:rPr>
           <w:highlight w:val="white"/>
-          <w:lang w:val="ru-RU"/>
-        </w:rPr>
-      </w:pPr>
-      <w:r>
-        <w:rPr>
-          <w:highlight w:val="white"/>
-          <w:lang w:val="ru-RU"/>
-        </w:rPr>
-        <w:t>Рисунок 1 – ввод количество вопросов.</w:t>
-      </w:r>
-    </w:p>
-    <w:p>
-      <w:pPr>
-        <w:pStyle w:val="norma"/>
-        <w:rPr>
-          <w:highlight w:val="white"/>
-          <w:lang w:val="ru-RU"/>
-        </w:rPr>
-      </w:pPr>
-    </w:p>
-    <w:p>
-      <w:pPr>
-        <w:pStyle w:val="norma"/>
-        <w:rPr>
-          <w:highlight w:val="white"/>
-          <w:lang w:val="ru-RU"/>
-        </w:rPr>
-      </w:pPr>
-      <w:r>
-        <w:rPr>
-          <w:highlight w:val="white"/>
-          <w:lang w:val="ru-RU"/>
-        </w:rPr>
-        <w:t>Пользователь сам выбирает количество вопросов и после нажатия кнопки «Старт», начинает работать таймер.</w:t>
-      </w:r>
-    </w:p>
-    <w:p>
-      <w:pPr>
-        <w:pStyle w:val="norma"/>
-        <w:rPr>
-          <w:highlight w:val="white"/>
-          <w:lang w:val="ru-RU"/>
-        </w:rPr>
-      </w:pPr>
-    </w:p>
-    <w:p>
-      <w:pPr>
-        <w:pStyle w:val="norma"/>
-        <w:jc w:val="center"/>
-        <w:rPr>
-          <w:highlight w:val="white"/>
-          <w:lang w:val="ru-RU"/>
-        </w:rPr>
-      </w:pPr>
-      <w:r>
-        <w:rPr>
-          <w:noProof/>
-          <w:lang w:val="de-DE" w:eastAsia="de-DE"/>
-        </w:rPr>
-        <w:drawing>
-          <wp:inline distT="0" distB="0" distL="0" distR="0" wp14:anchorId="58C01340" wp14:editId="09C39CEB">
-            <wp:extent cx="2428875" cy="1847850"/>
-            <wp:effectExtent l="0" t="0" r="9525" b="0"/>
-            <wp:docPr id="2" name="Grafik 2"/>
-            <wp:cNvGraphicFramePr>
-              <a:graphicFrameLocks xmlns:a="http://schemas.openxmlformats.org/drawingml/2006/main" noChangeAspect="1"/>
-            </wp:cNvGraphicFramePr>
-            <a:graphic xmlns:a="http://schemas.openxmlformats.org/drawingml/2006/main">
-              <a:graphicData uri="http://schemas.openxmlformats.org/drawingml/2006/picture">
-                <pic:pic xmlns:pic="http://schemas.openxmlformats.org/drawingml/2006/picture">
-                  <pic:nvPicPr>
-                    <pic:cNvPr id="1" name=""/>
-                    <pic:cNvPicPr/>
-                  </pic:nvPicPr>
-                  <pic:blipFill>
-                    <a:blip r:embed="rId9"/>
-                    <a:stretch>
-                      <a:fillRect/>
-                    </a:stretch>
-                  </pic:blipFill>
-                  <pic:spPr>
-                    <a:xfrm>
-                      <a:off x="0" y="0"/>
-                      <a:ext cx="2428875" cy="1847850"/>
-                    </a:xfrm>
-                    <a:prstGeom prst="rect">
-                      <a:avLst/>
-                    </a:prstGeom>
-                  </pic:spPr>
-                </pic:pic>
-              </a:graphicData>
-            </a:graphic>
-          </wp:inline>
-        </w:drawing>
-      </w:r>
-    </w:p>
-    <w:p>
-      <w:pPr>
-        <w:pStyle w:val="norma"/>
-        <w:jc w:val="center"/>
-        <w:rPr>
-          <w:highlight w:val="white"/>
-          <w:lang w:val="ru-RU"/>
-        </w:rPr>
-      </w:pPr>
-      <w:r>
-        <w:rPr>
-          <w:highlight w:val="white"/>
-          <w:lang w:val="ru-RU"/>
-        </w:rPr>
-        <w:t>Рисунок 2 – пример вопроса и окно ввода для ответа.</w:t>
-      </w:r>
-    </w:p>
-    <w:p>
-      <w:pPr>
-        <w:pStyle w:val="norma"/>
-        <w:rPr>
-          <w:highlight w:val="white"/>
-          <w:lang w:val="ru-RU"/>
-        </w:rPr>
-      </w:pPr>
-      <w:r>
-        <w:rPr>
-          <w:highlight w:val="white"/>
-          <w:lang w:val="ru-RU"/>
+        </w:rPr>
+      </w:pPr>
+      <w:r>
+        <w:rPr>
+          <w:highlight w:val="white"/>
+        </w:rPr>
+        <w:t>Image 1 – Use case for user</w:t>
+      </w:r>
+    </w:p>
+    <w:p>
+      <w:pPr>
+        <w:pStyle w:val="norma"/>
+        <w:rPr>
+          <w:highlight w:val="white"/>
+        </w:rPr>
+      </w:pPr>
+    </w:p>
+    <w:p>
+      <w:pPr>
+        <w:pStyle w:val="norma"/>
+        <w:rPr>
+          <w:highlight w:val="white"/>
+        </w:rPr>
+      </w:pPr>
+      <w:r>
+        <w:rPr>
+          <w:highlight w:val="white"/>
+        </w:rPr>
+        <w:t>As shown on diagram (Image 1), user doesn’t have so many options to do in the project, but the main idea of quiz is answering question as fast as possible. User can get his final results, only if all questions were answered. The number of questions can vary from one to all possible questions from the pool, user decides himself, how difficult he wants his quiz.</w:t>
+      </w:r>
+    </w:p>
+    <w:p>
+      <w:pPr>
+        <w:pStyle w:val="norma"/>
+        <w:rPr>
+          <w:highlight w:val="white"/>
+        </w:rPr>
+      </w:pPr>
+    </w:p>
+    <w:p>
+      <w:pPr>
+        <w:pStyle w:val="norma"/>
+        <w:rPr>
+          <w:highlight w:val="white"/>
+        </w:rPr>
+      </w:pPr>
+    </w:p>
+    <w:p>
+      <w:pPr>
+        <w:pStyle w:val="norma"/>
+        <w:rPr>
+          <w:highlight w:val="white"/>
+        </w:rPr>
+      </w:pPr>
+      <w:r>
+        <w:rPr>
+          <w:b/>
+          <w:highlight w:val="white"/>
         </w:rPr>
         <w:lastRenderedPageBreak/>
-        <w:t>Вопросы состоят из пунктов с вариантами ответов, количество ответов может варироваться от трех до четырех. Также верный ответ всегда только один.</w:t>
-      </w:r>
-    </w:p>
-    <w:p>
-      <w:pPr>
-        <w:pStyle w:val="norma"/>
-        <w:rPr>
-          <w:highlight w:val="white"/>
-          <w:lang w:val="ru-RU"/>
-        </w:rPr>
-      </w:pPr>
-    </w:p>
-    <w:p>
-      <w:pPr>
-        <w:pStyle w:val="norma"/>
-        <w:rPr>
-          <w:highlight w:val="white"/>
-        </w:rPr>
-      </w:pPr>
+        <w:t>Source code</w:t>
+      </w:r>
       <w:r>
         <w:rPr>
           <w:b/>
           <w:highlight w:val="white"/>
-          <w:lang w:val="ru-RU"/>
-        </w:rPr>
-        <w:t>Код</w:t>
-      </w:r>
-      <w:r>
-        <w:rPr>
-          <w:b/>
-          <w:highlight w:val="white"/>
-        </w:rPr>
+        </w:rPr>
+        <w:t>:</w:t>
+      </w:r>
+    </w:p>
+    <w:p>
+      <w:pPr>
+        <w:pStyle w:val="norma"/>
+        <w:rPr>
+          <w:highlight w:val="white"/>
+        </w:rPr>
+      </w:pPr>
+      <w:r>
+        <w:rPr>
+          <w:highlight w:val="white"/>
+        </w:rPr>
+        <w:t xml:space="preserve">Main code of JavaScript, which Node.js </w:t>
+      </w:r>
+      <w:proofErr w:type="spellStart"/>
+      <w:r>
+        <w:t>compilate</w:t>
+      </w:r>
+      <w:proofErr w:type="spellEnd"/>
+      <w:r>
+        <w:rPr>
+          <w:highlight w:val="white"/>
+        </w:rPr>
+        <w:t>:</w:t>
+      </w:r>
+    </w:p>
+    <w:p>
+      <w:pPr>
+        <w:pStyle w:val="norma"/>
+        <w:spacing w:line="240" w:lineRule="auto"/>
+        <w:ind w:left="567" w:hanging="283"/>
+      </w:pPr>
+      <w:proofErr w:type="gramStart"/>
+      <w:r>
+        <w:t>function</w:t>
+      </w:r>
+      <w:proofErr w:type="gramEnd"/>
+      <w:r>
         <w:t xml:space="preserve"> </w:t>
       </w:r>
-      <w:r>
-        <w:rPr>
-          <w:b/>
-          <w:highlight w:val="white"/>
-          <w:lang w:val="ru-RU"/>
-        </w:rPr>
-        <w:t>програмы</w:t>
-      </w:r>
-      <w:r>
-        <w:rPr>
-          <w:b/>
+      <w:proofErr w:type="spellStart"/>
+      <w:r>
+        <w:t>getQuizScript</w:t>
+      </w:r>
+      <w:proofErr w:type="spellEnd"/>
+      <w:r>
+        <w:t>(){</w:t>
+      </w:r>
+    </w:p>
+    <w:p>
+      <w:pPr>
+        <w:pStyle w:val="norma"/>
+        <w:spacing w:line="240" w:lineRule="auto"/>
+        <w:ind w:left="567" w:hanging="283"/>
+      </w:pPr>
+      <w:r>
+        <w:tab/>
+      </w:r>
+      <w:proofErr w:type="gramStart"/>
+      <w:r>
+        <w:t>var</w:t>
+      </w:r>
+      <w:proofErr w:type="gramEnd"/>
+      <w:r>
+        <w:t xml:space="preserve"> </w:t>
+      </w:r>
+      <w:proofErr w:type="spellStart"/>
+      <w:r>
+        <w:t>scriptText</w:t>
+      </w:r>
+      <w:proofErr w:type="spellEnd"/>
+      <w:r>
+        <w:t xml:space="preserve"> = </w:t>
+      </w:r>
+      <w:proofErr w:type="spellStart"/>
+      <w:r>
+        <w:t>fs.readFileSync</w:t>
+      </w:r>
+      <w:proofErr w:type="spellEnd"/>
+      <w:r>
+        <w:t>("./quiz.js");</w:t>
+      </w:r>
+    </w:p>
+    <w:p>
+      <w:pPr>
+        <w:pStyle w:val="norma"/>
+        <w:spacing w:line="240" w:lineRule="auto"/>
+        <w:ind w:left="567" w:hanging="283"/>
+      </w:pPr>
+      <w:r>
+        <w:tab/>
+      </w:r>
+      <w:proofErr w:type="gramStart"/>
+      <w:r>
+        <w:t>var</w:t>
+      </w:r>
+      <w:proofErr w:type="gramEnd"/>
+      <w:r>
+        <w:t xml:space="preserve"> questions = </w:t>
+      </w:r>
+      <w:proofErr w:type="spellStart"/>
+      <w:r>
+        <w:t>fs.readFileSync</w:t>
+      </w:r>
+      <w:proofErr w:type="spellEnd"/>
+      <w:r>
+        <w:t>("./</w:t>
+      </w:r>
+      <w:proofErr w:type="spellStart"/>
+      <w:r>
+        <w:t>questions.json</w:t>
+      </w:r>
+      <w:proofErr w:type="spellEnd"/>
+      <w:r>
+        <w:t>");</w:t>
+      </w:r>
+    </w:p>
+    <w:p>
+      <w:pPr>
+        <w:pStyle w:val="norma"/>
+        <w:spacing w:line="240" w:lineRule="auto"/>
+        <w:ind w:left="567" w:hanging="283"/>
+      </w:pPr>
+      <w:r>
+        <w:tab/>
+      </w:r>
+    </w:p>
+    <w:p>
+      <w:pPr>
+        <w:pStyle w:val="norma"/>
+        <w:spacing w:line="240" w:lineRule="auto"/>
+        <w:ind w:left="567" w:hanging="283"/>
+      </w:pPr>
+      <w:r>
+        <w:tab/>
+      </w:r>
+      <w:proofErr w:type="spellStart"/>
+      <w:proofErr w:type="gramStart"/>
+      <w:r>
+        <w:t>scriptText</w:t>
+      </w:r>
+      <w:proofErr w:type="spellEnd"/>
+      <w:proofErr w:type="gramEnd"/>
+      <w:r>
+        <w:t xml:space="preserve"> = </w:t>
+      </w:r>
+      <w:proofErr w:type="spellStart"/>
+      <w:r>
+        <w:t>scriptText.toString</w:t>
+      </w:r>
+      <w:proofErr w:type="spellEnd"/>
+      <w:r>
+        <w:t xml:space="preserve">().replace("var </w:t>
+      </w:r>
+      <w:proofErr w:type="spellStart"/>
+      <w:r>
+        <w:t>jsonQuestions</w:t>
+      </w:r>
+      <w:proofErr w:type="spellEnd"/>
+      <w:r>
+        <w:t xml:space="preserve">;", "var </w:t>
+      </w:r>
+      <w:proofErr w:type="spellStart"/>
+      <w:r>
+        <w:t>jsonQuestions</w:t>
+      </w:r>
+      <w:proofErr w:type="spellEnd"/>
+      <w:r>
+        <w:t xml:space="preserve"> = " + questions);</w:t>
+      </w:r>
+    </w:p>
+    <w:p>
+      <w:pPr>
+        <w:pStyle w:val="norma"/>
+        <w:spacing w:line="240" w:lineRule="auto"/>
+        <w:ind w:left="567" w:hanging="283"/>
+      </w:pPr>
+      <w:r>
+        <w:tab/>
+      </w:r>
+    </w:p>
+    <w:p>
+      <w:pPr>
+        <w:pStyle w:val="norma"/>
+        <w:spacing w:line="240" w:lineRule="auto"/>
+        <w:ind w:left="567" w:hanging="283"/>
+      </w:pPr>
+      <w:r>
+        <w:tab/>
+      </w:r>
+      <w:proofErr w:type="gramStart"/>
+      <w:r>
+        <w:t>return</w:t>
+      </w:r>
+      <w:proofErr w:type="gramEnd"/>
+      <w:r>
+        <w:t xml:space="preserve"> </w:t>
+      </w:r>
+      <w:proofErr w:type="spellStart"/>
+      <w:r>
+        <w:t>scriptText</w:t>
+      </w:r>
+      <w:proofErr w:type="spellEnd"/>
+      <w:r>
+        <w:t>;</w:t>
+      </w:r>
+    </w:p>
+    <w:p>
+      <w:pPr>
+        <w:pStyle w:val="norma"/>
+        <w:spacing w:line="240" w:lineRule="auto"/>
+        <w:ind w:left="567" w:hanging="283"/>
+      </w:pPr>
+      <w:r>
+        <w:t>}</w:t>
+      </w:r>
+    </w:p>
+    <w:p>
+      <w:pPr>
+        <w:pStyle w:val="norma"/>
+        <w:spacing w:line="240" w:lineRule="auto"/>
+        <w:ind w:left="567" w:hanging="283"/>
+      </w:pPr>
+    </w:p>
+    <w:p>
+      <w:pPr>
+        <w:pStyle w:val="norma"/>
+        <w:spacing w:line="240" w:lineRule="auto"/>
+        <w:ind w:left="567" w:hanging="283"/>
+      </w:pPr>
+      <w:proofErr w:type="spellStart"/>
+      <w:proofErr w:type="gramStart"/>
+      <w:r>
+        <w:t>http.createServer</w:t>
+      </w:r>
+      <w:proofErr w:type="spellEnd"/>
+      <w:r>
+        <w:t>(</w:t>
+      </w:r>
+      <w:proofErr w:type="gramEnd"/>
+      <w:r>
+        <w:t>function (</w:t>
+      </w:r>
+      <w:proofErr w:type="spellStart"/>
+      <w:r>
+        <w:t>req</w:t>
+      </w:r>
+      <w:proofErr w:type="spellEnd"/>
+      <w:r>
+        <w:t>, res) {</w:t>
+      </w:r>
+    </w:p>
+    <w:p>
+      <w:pPr>
+        <w:pStyle w:val="norma"/>
+        <w:spacing w:line="240" w:lineRule="auto"/>
+        <w:ind w:left="567" w:hanging="283"/>
+      </w:pPr>
+      <w:r>
+        <w:t xml:space="preserve">    </w:t>
+      </w:r>
+      <w:proofErr w:type="gramStart"/>
+      <w:r>
+        <w:t>if</w:t>
+      </w:r>
+      <w:proofErr w:type="gramEnd"/>
+      <w:r>
+        <w:t xml:space="preserve"> (req.url == "/quiz.js")</w:t>
+      </w:r>
+    </w:p>
+    <w:p>
+      <w:pPr>
+        <w:pStyle w:val="norma"/>
+        <w:spacing w:line="240" w:lineRule="auto"/>
+        <w:ind w:left="567" w:hanging="283"/>
+      </w:pPr>
+      <w:r>
+        <w:tab/>
+        <w:t>{</w:t>
+      </w:r>
+    </w:p>
+    <w:p>
+      <w:pPr>
+        <w:pStyle w:val="norma"/>
+        <w:spacing w:line="240" w:lineRule="auto"/>
+        <w:ind w:left="567" w:hanging="283"/>
+      </w:pPr>
+      <w:r>
+        <w:tab/>
+      </w:r>
+      <w:r>
+        <w:tab/>
+      </w:r>
+      <w:proofErr w:type="spellStart"/>
+      <w:proofErr w:type="gramStart"/>
+      <w:r>
+        <w:t>res.writeHead</w:t>
+      </w:r>
+      <w:proofErr w:type="spellEnd"/>
+      <w:r>
+        <w:t>(</w:t>
+      </w:r>
+      <w:proofErr w:type="gramEnd"/>
+      <w:r>
+        <w:t>200, {'Content-Type': 'text/</w:t>
+      </w:r>
+      <w:proofErr w:type="spellStart"/>
+      <w:r>
+        <w:t>javascript</w:t>
+      </w:r>
+      <w:proofErr w:type="spellEnd"/>
+      <w:r>
+        <w:t>'});</w:t>
+      </w:r>
+    </w:p>
+    <w:p>
+      <w:pPr>
+        <w:pStyle w:val="norma"/>
+        <w:spacing w:line="240" w:lineRule="auto"/>
+        <w:ind w:left="567" w:hanging="283"/>
+      </w:pPr>
+      <w:r>
+        <w:tab/>
+      </w:r>
+      <w:r>
+        <w:tab/>
+      </w:r>
+      <w:proofErr w:type="spellStart"/>
+      <w:proofErr w:type="gramStart"/>
+      <w:r>
+        <w:t>res.write</w:t>
+      </w:r>
+      <w:proofErr w:type="spellEnd"/>
+      <w:r>
+        <w:t>(</w:t>
+      </w:r>
+      <w:proofErr w:type="spellStart"/>
+      <w:proofErr w:type="gramEnd"/>
+      <w:r>
+        <w:t>getQuizScript</w:t>
+      </w:r>
+      <w:proofErr w:type="spellEnd"/>
+      <w:r>
+        <w:t>());</w:t>
+      </w:r>
+    </w:p>
+    <w:p>
+      <w:pPr>
+        <w:pStyle w:val="norma"/>
+        <w:spacing w:line="240" w:lineRule="auto"/>
+        <w:ind w:left="567" w:hanging="283"/>
+      </w:pPr>
+      <w:r>
+        <w:tab/>
+        <w:t>}</w:t>
+      </w:r>
+    </w:p>
+    <w:p>
+      <w:pPr>
+        <w:pStyle w:val="norma"/>
+        <w:spacing w:line="240" w:lineRule="auto"/>
+        <w:ind w:left="567" w:hanging="283"/>
+      </w:pPr>
+      <w:r>
+        <w:tab/>
+      </w:r>
+      <w:proofErr w:type="gramStart"/>
+      <w:r>
+        <w:t>else</w:t>
+      </w:r>
+      <w:proofErr w:type="gramEnd"/>
+    </w:p>
+    <w:p>
+      <w:pPr>
+        <w:pStyle w:val="norma"/>
+        <w:spacing w:line="240" w:lineRule="auto"/>
+        <w:ind w:left="567" w:hanging="283"/>
+      </w:pPr>
+      <w:r>
+        <w:tab/>
+        <w:t>{</w:t>
+      </w:r>
+    </w:p>
+    <w:p>
+      <w:pPr>
+        <w:pStyle w:val="norma"/>
+        <w:spacing w:line="240" w:lineRule="auto"/>
+        <w:ind w:left="567" w:hanging="283"/>
+      </w:pPr>
+      <w:r>
+        <w:tab/>
+      </w:r>
+      <w:r>
+        <w:tab/>
+      </w:r>
+      <w:proofErr w:type="spellStart"/>
+      <w:proofErr w:type="gramStart"/>
+      <w:r>
+        <w:t>res.writeHead</w:t>
+      </w:r>
+      <w:proofErr w:type="spellEnd"/>
+      <w:r>
+        <w:t>(</w:t>
+      </w:r>
+      <w:proofErr w:type="gramEnd"/>
+      <w:r>
+        <w:t>200, {'Content-Type': 'text/html'});</w:t>
+      </w:r>
+    </w:p>
+    <w:p>
+      <w:pPr>
+        <w:pStyle w:val="norma"/>
+        <w:spacing w:line="240" w:lineRule="auto"/>
+        <w:ind w:left="567" w:hanging="283"/>
+      </w:pPr>
+      <w:r>
+        <w:tab/>
+      </w:r>
+      <w:r>
+        <w:tab/>
+      </w:r>
+      <w:proofErr w:type="spellStart"/>
+      <w:proofErr w:type="gramStart"/>
+      <w:r>
+        <w:t>res.write</w:t>
+      </w:r>
+      <w:proofErr w:type="spellEnd"/>
+      <w:r>
+        <w:t>(</w:t>
+      </w:r>
+      <w:proofErr w:type="spellStart"/>
+      <w:proofErr w:type="gramEnd"/>
+      <w:r>
+        <w:t>fs.readFileSync</w:t>
+      </w:r>
+      <w:proofErr w:type="spellEnd"/>
+      <w:r>
+        <w:t>("./index.html"));</w:t>
+      </w:r>
+      <w:r>
+        <w:tab/>
+      </w:r>
+      <w:r>
+        <w:tab/>
+      </w:r>
+    </w:p>
+    <w:p>
+      <w:pPr>
+        <w:pStyle w:val="norma"/>
+        <w:spacing w:line="240" w:lineRule="auto"/>
+        <w:ind w:left="567" w:hanging="283"/>
+      </w:pPr>
+      <w:r>
+        <w:tab/>
+        <w:t>}</w:t>
+      </w:r>
+    </w:p>
+    <w:p>
+      <w:pPr>
+        <w:pStyle w:val="norma"/>
+        <w:spacing w:line="240" w:lineRule="auto"/>
+        <w:ind w:left="567" w:hanging="283"/>
+      </w:pPr>
+      <w:r>
+        <w:tab/>
+      </w:r>
+      <w:r>
+        <w:tab/>
+      </w:r>
+    </w:p>
+    <w:p>
+      <w:pPr>
+        <w:pStyle w:val="norma"/>
+        <w:spacing w:line="240" w:lineRule="auto"/>
+        <w:ind w:left="567" w:hanging="283"/>
+      </w:pPr>
+      <w:r>
+        <w:tab/>
+      </w:r>
+      <w:proofErr w:type="spellStart"/>
+      <w:proofErr w:type="gramStart"/>
+      <w:r>
+        <w:t>res.end</w:t>
+      </w:r>
+      <w:proofErr w:type="spellEnd"/>
+      <w:r>
+        <w:t>(</w:t>
+      </w:r>
+      <w:proofErr w:type="gramEnd"/>
+      <w:r>
+        <w:t>);</w:t>
+      </w:r>
+    </w:p>
+    <w:p>
+      <w:pPr>
+        <w:pStyle w:val="norma"/>
+        <w:spacing w:line="240" w:lineRule="auto"/>
+        <w:ind w:left="567" w:hanging="283"/>
+      </w:pPr>
+      <w:r>
+        <w:t>}).</w:t>
+      </w:r>
+      <w:proofErr w:type="gramStart"/>
+      <w:r>
+        <w:t>listen(</w:t>
+      </w:r>
+      <w:proofErr w:type="gramEnd"/>
+      <w:r>
+        <w:t>8080);</w:t>
+      </w:r>
+    </w:p>
+    <w:p>
+      <w:pPr>
+        <w:pStyle w:val="norma"/>
+        <w:spacing w:line="240" w:lineRule="auto"/>
+      </w:pPr>
+    </w:p>
+    <w:p>
+      <w:pPr>
+        <w:pStyle w:val="norma"/>
+      </w:pPr>
+      <w:r>
+        <w:t>The first function gets raw JavaScript code and then loads from file questions in JSON format. After loading all files, one string from raw code is replaced by question from JSON file.</w:t>
+      </w:r>
+    </w:p>
+    <w:p>
+      <w:pPr>
+        <w:pStyle w:val="norma"/>
+      </w:pPr>
+      <w:r>
+        <w:t>Second function is main for Node.js and it’s necessary to receive and respond via http packets, acting as a server for this project.</w:t>
+      </w:r>
+    </w:p>
+    <w:p>
+      <w:pPr>
+        <w:pStyle w:val="norma"/>
+        <w:spacing w:line="240" w:lineRule="auto"/>
+      </w:pPr>
+    </w:p>
+    <w:p>
+      <w:pPr>
+        <w:pStyle w:val="norma"/>
+        <w:rPr>
+          <w:highlight w:val="white"/>
+        </w:rPr>
+      </w:pPr>
+      <w:r>
+        <w:rPr>
+          <w:highlight w:val="white"/>
+        </w:rPr>
+        <w:t>Generation random numbers of questions</w:t>
+      </w:r>
+      <w:r>
+        <w:rPr>
           <w:highlight w:val="white"/>
         </w:rPr>
         <w:t>:</w:t>
@@ -1201,334 +1901,226 @@
     <w:p>
       <w:pPr>
         <w:pStyle w:val="norma"/>
-        <w:rPr>
-          <w:highlight w:val="white"/>
-          <w:lang w:val="ru-RU"/>
-        </w:rPr>
-      </w:pPr>
-      <w:r>
-        <w:rPr>
-          <w:highlight w:val="white"/>
-          <w:lang w:val="ru-RU"/>
-        </w:rPr>
-        <w:t xml:space="preserve">Пример создания вопросов, в формате </w:t>
-      </w:r>
-      <w:r>
-        <w:rPr>
-          <w:highlight w:val="white"/>
-        </w:rPr>
-        <w:t>Json</w:t>
-      </w:r>
-      <w:r>
-        <w:rPr>
-          <w:highlight w:val="white"/>
-          <w:lang w:val="ru-RU"/>
-        </w:rPr>
-        <w:t>:</w:t>
-      </w:r>
-    </w:p>
-    <w:p>
-      <w:pPr>
-        <w:pStyle w:val="norma"/>
-        <w:rPr>
-          <w:highlight w:val="white"/>
-        </w:rPr>
-      </w:pPr>
-      <w:r>
-        <w:t xml:space="preserve">var jsonQuestions = </w:t>
-      </w:r>
-      <w:r>
-        <w:t>[… ,</w:t>
-      </w:r>
-      <w:r>
-        <w:t xml:space="preserve"> {questionText : "The fattiest organ of the human body is the? &lt;/br&gt; a) Pancreas &lt;/br&gt; b) Heart &lt;/br&gt; c) Brain &lt;/br&gt; d) Liver", answerChar : "c"},</w:t>
-      </w:r>
-      <w:r>
-        <w:t xml:space="preserve"> …]</w:t>
-      </w:r>
-      <w:r>
-        <w:rPr>
-          <w:highlight w:val="white"/>
-        </w:rPr>
+        <w:spacing w:line="240" w:lineRule="auto"/>
+      </w:pPr>
+      <w:r>
+        <w:tab/>
+      </w:r>
+      <w:proofErr w:type="gramStart"/>
+      <w:r>
+        <w:t>var</w:t>
+      </w:r>
+      <w:proofErr w:type="gramEnd"/>
+      <w:r>
         <w:t xml:space="preserve"> </w:t>
       </w:r>
-    </w:p>
-    <w:p>
-      <w:pPr>
-        <w:pStyle w:val="norma"/>
-        <w:rPr>
-          <w:highlight w:val="white"/>
-        </w:rPr>
-      </w:pPr>
-    </w:p>
-    <w:p>
-      <w:pPr>
-        <w:pStyle w:val="norma"/>
-        <w:rPr>
-          <w:highlight w:val="white"/>
-        </w:rPr>
-      </w:pPr>
-    </w:p>
-    <w:p>
-      <w:pPr>
-        <w:pStyle w:val="norma"/>
-        <w:rPr>
-          <w:highlight w:val="white"/>
-          <w:lang w:val="ru-RU"/>
-        </w:rPr>
-      </w:pPr>
-      <w:r>
-        <w:rPr>
-          <w:highlight w:val="white"/>
-          <w:lang w:val="ru-RU"/>
-        </w:rPr>
-        <w:t>Пример создания объекта динамическим путём:</w:t>
-      </w:r>
-    </w:p>
-    <w:p>
-      <w:pPr>
-        <w:pStyle w:val="norma"/>
-        <w:spacing w:line="240" w:lineRule="auto"/>
-        <w:ind w:firstLine="708"/>
-      </w:pPr>
-      <w:r>
-        <w:t>sQuestionCount = document.createElement("SELECT");</w:t>
-      </w:r>
-    </w:p>
-    <w:p>
-      <w:pPr>
-        <w:pStyle w:val="norma"/>
-        <w:spacing w:line="240" w:lineRule="auto"/>
-      </w:pPr>
-      <w:r>
-        <w:tab/>
-      </w:r>
-    </w:p>
-    <w:p>
-      <w:pPr>
-        <w:pStyle w:val="norma"/>
-        <w:spacing w:line="240" w:lineRule="auto"/>
-      </w:pPr>
-      <w:r>
-        <w:tab/>
-        <w:t>for (i = 0; i &lt; QUESTIONS_COUNT; i++){</w:t>
-      </w:r>
-    </w:p>
-    <w:p>
-      <w:pPr>
-        <w:pStyle w:val="norma"/>
-        <w:spacing w:line="240" w:lineRule="auto"/>
-      </w:pPr>
-      <w:r>
-        <w:tab/>
-      </w:r>
-      <w:r>
-        <w:tab/>
-        <w:t>var opt = document.createElement("OPTION");</w:t>
-      </w:r>
-    </w:p>
-    <w:p>
-      <w:pPr>
-        <w:pStyle w:val="norma"/>
-        <w:spacing w:line="240" w:lineRule="auto"/>
-      </w:pPr>
-      <w:r>
-        <w:tab/>
-      </w:r>
-      <w:r>
-        <w:tab/>
-        <w:t>opt.value = i+1;</w:t>
-      </w:r>
-    </w:p>
-    <w:p>
-      <w:pPr>
-        <w:pStyle w:val="norma"/>
-        <w:spacing w:line="240" w:lineRule="auto"/>
-      </w:pPr>
-      <w:r>
-        <w:tab/>
-      </w:r>
-      <w:r>
-        <w:tab/>
-        <w:t>opt.innerHTML = i+1;</w:t>
-      </w:r>
-    </w:p>
-    <w:p>
-      <w:pPr>
-        <w:pStyle w:val="norma"/>
-        <w:spacing w:line="240" w:lineRule="auto"/>
-        <w:rPr>
-          <w:lang w:val="ru-RU"/>
-        </w:rPr>
-      </w:pPr>
-      <w:r>
-        <w:tab/>
-      </w:r>
-      <w:r>
-        <w:tab/>
-      </w:r>
-      <w:r>
-        <w:rPr>
-          <w:lang w:val="ru-RU"/>
-        </w:rPr>
-        <w:t>sQuestionCount.appendChild(opt);</w:t>
-      </w:r>
-    </w:p>
-    <w:p>
-      <w:pPr>
-        <w:pStyle w:val="norma"/>
-        <w:spacing w:line="240" w:lineRule="auto"/>
-        <w:rPr>
-          <w:lang w:val="ru-RU"/>
-        </w:rPr>
-      </w:pPr>
-      <w:r>
-        <w:rPr>
-          <w:lang w:val="ru-RU"/>
-        </w:rPr>
+      <w:proofErr w:type="spellStart"/>
+      <w:r>
+        <w:t>elem</w:t>
+      </w:r>
+      <w:proofErr w:type="spellEnd"/>
+      <w:r>
+        <w:t>;</w:t>
+      </w:r>
+    </w:p>
+    <w:p>
+      <w:pPr>
+        <w:pStyle w:val="norma"/>
+        <w:spacing w:line="240" w:lineRule="auto"/>
+      </w:pPr>
+      <w:r>
+        <w:tab/>
+      </w:r>
+      <w:proofErr w:type="gramStart"/>
+      <w:r>
+        <w:t>for</w:t>
+      </w:r>
+      <w:proofErr w:type="gramEnd"/>
+      <w:r>
+        <w:t xml:space="preserve"> (</w:t>
+      </w:r>
+      <w:proofErr w:type="spellStart"/>
+      <w:r>
+        <w:t>i</w:t>
+      </w:r>
+      <w:proofErr w:type="spellEnd"/>
+      <w:r>
+        <w:t xml:space="preserve"> = 0; </w:t>
+      </w:r>
+      <w:proofErr w:type="spellStart"/>
+      <w:r>
+        <w:t>i</w:t>
+      </w:r>
+      <w:proofErr w:type="spellEnd"/>
+      <w:r>
+        <w:t xml:space="preserve"> &lt; QUESTIONS_SHOW_COUNT; </w:t>
+      </w:r>
+      <w:proofErr w:type="spellStart"/>
+      <w:r>
+        <w:t>i</w:t>
+      </w:r>
+      <w:proofErr w:type="spellEnd"/>
+      <w:r>
+        <w:t>++){</w:t>
+      </w:r>
+    </w:p>
+    <w:p>
+      <w:pPr>
+        <w:pStyle w:val="norma"/>
+        <w:spacing w:line="240" w:lineRule="auto"/>
+      </w:pPr>
+      <w:r>
+        <w:tab/>
+      </w:r>
+      <w:r>
+        <w:tab/>
+      </w:r>
+      <w:proofErr w:type="gramStart"/>
+      <w:r>
+        <w:t>do{</w:t>
+      </w:r>
+      <w:proofErr w:type="gramEnd"/>
+    </w:p>
+    <w:p>
+      <w:pPr>
+        <w:pStyle w:val="norma"/>
+        <w:spacing w:line="240" w:lineRule="auto"/>
+      </w:pPr>
+      <w:r>
+        <w:tab/>
+      </w:r>
+      <w:r>
+        <w:tab/>
+      </w:r>
+      <w:r>
+        <w:tab/>
+      </w:r>
+      <w:proofErr w:type="spellStart"/>
+      <w:proofErr w:type="gramStart"/>
+      <w:r>
+        <w:t>elem</w:t>
+      </w:r>
+      <w:proofErr w:type="spellEnd"/>
+      <w:proofErr w:type="gramEnd"/>
+      <w:r>
+        <w:t xml:space="preserve"> = </w:t>
+      </w:r>
+      <w:proofErr w:type="spellStart"/>
+      <w:r>
+        <w:t>Math.floor</w:t>
+      </w:r>
+      <w:proofErr w:type="spellEnd"/>
+      <w:r>
+        <w:t>((</w:t>
+      </w:r>
+      <w:proofErr w:type="spellStart"/>
+      <w:r>
+        <w:t>Math.random</w:t>
+      </w:r>
+      <w:proofErr w:type="spellEnd"/>
+      <w:r>
+        <w:t>() * QUESTIONS_COUNT));</w:t>
+      </w:r>
+    </w:p>
+    <w:p>
+      <w:pPr>
+        <w:pStyle w:val="norma"/>
+        <w:spacing w:line="240" w:lineRule="auto"/>
+      </w:pPr>
+      <w:r>
+        <w:tab/>
+      </w:r>
+      <w:r>
         <w:tab/>
         <w:t>}</w:t>
       </w:r>
-      <w:r>
-        <w:rPr>
-          <w:lang w:val="ru-RU"/>
-        </w:rPr>
-        <w:tab/>
-      </w:r>
-      <w:r>
-        <w:rPr>
-          <w:lang w:val="ru-RU"/>
-        </w:rPr>
-        <w:tab/>
-      </w:r>
-    </w:p>
-    <w:p>
-      <w:pPr>
-        <w:pStyle w:val="norma"/>
-        <w:spacing w:line="240" w:lineRule="auto"/>
-        <w:rPr>
-          <w:lang w:val="ru-RU"/>
-        </w:rPr>
-      </w:pPr>
-      <w:r>
-        <w:rPr>
-          <w:lang w:val="ru-RU"/>
-        </w:rPr>
-        <w:tab/>
-      </w:r>
-    </w:p>
-    <w:p>
-      <w:pPr>
-        <w:pStyle w:val="norma"/>
-        <w:spacing w:line="240" w:lineRule="auto"/>
-        <w:rPr>
-          <w:lang w:val="ru-RU"/>
-        </w:rPr>
-      </w:pPr>
-      <w:r>
-        <w:rPr>
-          <w:lang w:val="ru-RU"/>
-        </w:rPr>
-        <w:tab/>
-        <w:t>document.body.appendChild(sQuestionCount);</w:t>
-      </w:r>
-    </w:p>
-    <w:p>
-      <w:pPr>
-        <w:pStyle w:val="norma"/>
-        <w:spacing w:line="240" w:lineRule="auto"/>
-        <w:rPr>
-          <w:lang w:val="ru-RU"/>
-        </w:rPr>
-      </w:pPr>
-    </w:p>
-    <w:p>
-      <w:pPr>
-        <w:pStyle w:val="norma"/>
-        <w:spacing w:line="240" w:lineRule="auto"/>
-        <w:rPr>
-          <w:lang w:val="ru-RU"/>
-        </w:rPr>
-      </w:pPr>
-    </w:p>
-    <w:p>
-      <w:pPr>
-        <w:pStyle w:val="norma"/>
-        <w:rPr>
-          <w:highlight w:val="white"/>
-          <w:lang w:val="ru-RU"/>
-        </w:rPr>
-      </w:pPr>
-      <w:r>
-        <w:rPr>
-          <w:highlight w:val="white"/>
-          <w:lang w:val="ru-RU"/>
-        </w:rPr>
-        <w:t>Генерация массива случайных цифр:</w:t>
-      </w:r>
-    </w:p>
-    <w:p>
-      <w:pPr>
-        <w:pStyle w:val="norma"/>
-        <w:spacing w:line="240" w:lineRule="auto"/>
-      </w:pPr>
-      <w:r>
-        <w:rPr>
-          <w:lang w:val="ru-RU"/>
-        </w:rPr>
-        <w:tab/>
-      </w:r>
-      <w:r>
-        <w:t>var elem;</w:t>
-      </w:r>
-    </w:p>
-    <w:p>
-      <w:pPr>
-        <w:pStyle w:val="norma"/>
-        <w:spacing w:line="240" w:lineRule="auto"/>
-      </w:pPr>
-      <w:r>
-        <w:tab/>
-        <w:t>for (i = 0; i &lt; QUESTIONS_SHOW_COUNT; i++){</w:t>
-      </w:r>
-    </w:p>
-    <w:p>
-      <w:pPr>
-        <w:pStyle w:val="norma"/>
-        <w:spacing w:line="240" w:lineRule="auto"/>
-      </w:pPr>
-      <w:r>
-        <w:tab/>
-      </w:r>
-      <w:r>
-        <w:tab/>
-        <w:t>do{</w:t>
-      </w:r>
-    </w:p>
-    <w:p>
-      <w:pPr>
-        <w:pStyle w:val="norma"/>
-        <w:spacing w:line="240" w:lineRule="auto"/>
-      </w:pPr>
-      <w:r>
-        <w:tab/>
-      </w:r>
-      <w:r>
-        <w:tab/>
-      </w:r>
-      <w:r>
-        <w:tab/>
-        <w:t>elem = Math.floor((Math.random() * QUESTIONS_COUNT));</w:t>
-      </w:r>
-    </w:p>
-    <w:p>
-      <w:pPr>
-        <w:pStyle w:val="norma"/>
-        <w:spacing w:line="240" w:lineRule="auto"/>
-      </w:pPr>
-      <w:r>
-        <w:tab/>
-      </w:r>
+    </w:p>
+    <w:p>
+      <w:pPr>
+        <w:pStyle w:val="norma"/>
+        <w:spacing w:line="240" w:lineRule="auto"/>
+      </w:pPr>
+      <w:r>
+        <w:tab/>
+      </w:r>
+      <w:r>
+        <w:tab/>
+      </w:r>
+      <w:proofErr w:type="gramStart"/>
+      <w:r>
+        <w:t>while</w:t>
+      </w:r>
+      <w:proofErr w:type="gramEnd"/>
+      <w:r>
+        <w:t xml:space="preserve"> (</w:t>
+      </w:r>
+      <w:proofErr w:type="spellStart"/>
+      <w:r>
+        <w:t>questionIDs.indexOf</w:t>
+      </w:r>
+      <w:proofErr w:type="spellEnd"/>
+      <w:r>
+        <w:t>(</w:t>
+      </w:r>
+      <w:proofErr w:type="spellStart"/>
+      <w:r>
+        <w:t>elem</w:t>
+      </w:r>
+      <w:proofErr w:type="spellEnd"/>
+      <w:r>
+        <w:t>) != -1);</w:t>
+      </w:r>
+    </w:p>
+    <w:p>
+      <w:pPr>
+        <w:pStyle w:val="norma"/>
+        <w:spacing w:line="240" w:lineRule="auto"/>
+      </w:pPr>
+      <w:r>
+        <w:tab/>
+      </w:r>
+      <w:r>
+        <w:tab/>
+      </w:r>
+    </w:p>
+    <w:p>
+      <w:pPr>
+        <w:pStyle w:val="norma"/>
+        <w:spacing w:line="240" w:lineRule="auto"/>
+      </w:pPr>
+      <w:r>
+        <w:tab/>
+      </w:r>
+      <w:r>
+        <w:tab/>
+      </w:r>
+      <w:proofErr w:type="spellStart"/>
+      <w:proofErr w:type="gramStart"/>
+      <w:r>
+        <w:t>questionIDs.push</w:t>
+      </w:r>
+      <w:proofErr w:type="spellEnd"/>
+      <w:r>
+        <w:t>(</w:t>
+      </w:r>
+      <w:proofErr w:type="spellStart"/>
+      <w:proofErr w:type="gramEnd"/>
+      <w:r>
+        <w:t>elem</w:t>
+      </w:r>
+      <w:proofErr w:type="spellEnd"/>
+      <w:r>
+        <w:t>);</w:t>
+      </w:r>
+    </w:p>
+    <w:p>
+      <w:pPr>
+        <w:pStyle w:val="norma"/>
+        <w:spacing w:line="240" w:lineRule="auto"/>
+        <w:rPr>
+          <w:highlight w:val="white"/>
+        </w:rPr>
+      </w:pPr>
       <w:r>
         <w:tab/>
         <w:t>}</w:t>
@@ -1537,122 +2129,456 @@
     <w:p>
       <w:pPr>
         <w:pStyle w:val="norma"/>
-        <w:spacing w:line="240" w:lineRule="auto"/>
-      </w:pPr>
-      <w:r>
-        <w:tab/>
-      </w:r>
-      <w:r>
-        <w:tab/>
-        <w:t>while (questionIDs.indexOf(elem) != -1);</w:t>
-      </w:r>
-    </w:p>
-    <w:p>
-      <w:pPr>
-        <w:pStyle w:val="norma"/>
-        <w:spacing w:line="240" w:lineRule="auto"/>
-      </w:pPr>
-      <w:r>
-        <w:tab/>
-      </w:r>
-      <w:r>
-        <w:tab/>
-      </w:r>
-    </w:p>
-    <w:p>
-      <w:pPr>
-        <w:pStyle w:val="norma"/>
-        <w:spacing w:line="240" w:lineRule="auto"/>
-      </w:pPr>
-      <w:r>
-        <w:tab/>
-      </w:r>
-      <w:r>
-        <w:tab/>
-        <w:t>questionIDs.push(elem);</w:t>
-      </w:r>
-    </w:p>
-    <w:p>
-      <w:pPr>
-        <w:pStyle w:val="norma"/>
-        <w:spacing w:line="240" w:lineRule="auto"/>
-        <w:rPr>
-          <w:highlight w:val="white"/>
-          <w:lang w:val="ru-RU"/>
-        </w:rPr>
-      </w:pPr>
-      <w:r>
-        <w:tab/>
-      </w:r>
-      <w:r>
-        <w:rPr>
-          <w:lang w:val="ru-RU"/>
-        </w:rPr>
-        <w:t>}</w:t>
-      </w:r>
-    </w:p>
-    <w:p>
-      <w:pPr>
-        <w:pStyle w:val="norma"/>
-        <w:rPr>
-          <w:highlight w:val="white"/>
-          <w:lang w:val="ru-RU"/>
-        </w:rPr>
-      </w:pPr>
-    </w:p>
-    <w:p>
-      <w:pPr>
-        <w:pStyle w:val="norma"/>
-        <w:rPr>
-          <w:highlight w:val="white"/>
-          <w:lang w:val="ru-RU"/>
-        </w:rPr>
-      </w:pPr>
-    </w:p>
-    <w:p>
-      <w:pPr>
-        <w:pStyle w:val="norma"/>
-        <w:rPr>
-          <w:b/>
-          <w:highlight w:val="white"/>
-          <w:lang w:val="ru-RU"/>
-        </w:rPr>
-      </w:pPr>
-    </w:p>
-    <w:p>
-      <w:pPr>
-        <w:pStyle w:val="norma"/>
-        <w:rPr>
-          <w:b/>
-          <w:highlight w:val="white"/>
-          <w:lang w:val="ru-RU"/>
-        </w:rPr>
-      </w:pPr>
+        <w:rPr>
+          <w:highlight w:val="white"/>
+        </w:rPr>
+      </w:pPr>
+    </w:p>
+    <w:p>
+      <w:pPr>
+        <w:pStyle w:val="norma"/>
+        <w:rPr>
+          <w:highlight w:val="white"/>
+        </w:rPr>
+      </w:pPr>
+      <w:r>
+        <w:rPr>
+          <w:highlight w:val="white"/>
+        </w:rPr>
+        <w:t>Creating and appending elements dynamically to HTML page:</w:t>
+      </w:r>
+    </w:p>
+    <w:p>
+      <w:pPr>
+        <w:pStyle w:val="norma"/>
+        <w:spacing w:line="240" w:lineRule="auto"/>
+      </w:pPr>
+      <w:r>
+        <w:tab/>
+      </w:r>
+      <w:proofErr w:type="spellStart"/>
+      <w:proofErr w:type="gramStart"/>
+      <w:r>
+        <w:t>sQuestionCount</w:t>
+      </w:r>
+      <w:proofErr w:type="spellEnd"/>
+      <w:proofErr w:type="gramEnd"/>
+      <w:r>
+        <w:t xml:space="preserve"> = </w:t>
+      </w:r>
+      <w:proofErr w:type="spellStart"/>
+      <w:r>
+        <w:t>document.createElement</w:t>
+      </w:r>
+      <w:proofErr w:type="spellEnd"/>
+      <w:r>
+        <w:t>("SELECT");</w:t>
+      </w:r>
+    </w:p>
+    <w:p>
+      <w:pPr>
+        <w:pStyle w:val="norma"/>
+        <w:spacing w:line="240" w:lineRule="auto"/>
+      </w:pPr>
+      <w:r>
+        <w:tab/>
+      </w:r>
+    </w:p>
+    <w:p>
+      <w:pPr>
+        <w:pStyle w:val="norma"/>
+        <w:spacing w:line="240" w:lineRule="auto"/>
+      </w:pPr>
+      <w:r>
+        <w:tab/>
+      </w:r>
+      <w:proofErr w:type="gramStart"/>
+      <w:r>
+        <w:t>for</w:t>
+      </w:r>
+      <w:proofErr w:type="gramEnd"/>
+      <w:r>
+        <w:t xml:space="preserve"> (</w:t>
+      </w:r>
+      <w:proofErr w:type="spellStart"/>
+      <w:r>
+        <w:t>i</w:t>
+      </w:r>
+      <w:proofErr w:type="spellEnd"/>
+      <w:r>
+        <w:t xml:space="preserve"> = 0; </w:t>
+      </w:r>
+      <w:proofErr w:type="spellStart"/>
+      <w:r>
+        <w:t>i</w:t>
+      </w:r>
+      <w:proofErr w:type="spellEnd"/>
+      <w:r>
+        <w:t xml:space="preserve"> &lt; QUESTIONS_COUNT; </w:t>
+      </w:r>
+      <w:proofErr w:type="spellStart"/>
+      <w:r>
+        <w:t>i</w:t>
+      </w:r>
+      <w:proofErr w:type="spellEnd"/>
+      <w:r>
+        <w:t>++){</w:t>
+      </w:r>
+    </w:p>
+    <w:p>
+      <w:pPr>
+        <w:pStyle w:val="norma"/>
+        <w:spacing w:line="240" w:lineRule="auto"/>
+      </w:pPr>
+      <w:r>
+        <w:tab/>
+      </w:r>
+      <w:r>
+        <w:tab/>
+      </w:r>
+      <w:proofErr w:type="gramStart"/>
+      <w:r>
+        <w:t>var</w:t>
+      </w:r>
+      <w:proofErr w:type="gramEnd"/>
+      <w:r>
+        <w:t xml:space="preserve"> opt = </w:t>
+      </w:r>
+      <w:proofErr w:type="spellStart"/>
+      <w:r>
+        <w:t>document.createElement</w:t>
+      </w:r>
+      <w:proofErr w:type="spellEnd"/>
+      <w:r>
+        <w:t>("OPTION");</w:t>
+      </w:r>
+    </w:p>
+    <w:p>
+      <w:pPr>
+        <w:pStyle w:val="norma"/>
+        <w:spacing w:line="240" w:lineRule="auto"/>
+      </w:pPr>
+      <w:r>
+        <w:lastRenderedPageBreak/>
+        <w:tab/>
+      </w:r>
+      <w:r>
+        <w:tab/>
+      </w:r>
+      <w:proofErr w:type="spellStart"/>
+      <w:r>
+        <w:t>opt.value</w:t>
+      </w:r>
+      <w:proofErr w:type="spellEnd"/>
+      <w:r>
+        <w:t xml:space="preserve"> = i</w:t>
+      </w:r>
       <w:bookmarkStart w:id="0" w:name="_GoBack"/>
       <w:bookmarkEnd w:id="0"/>
       <w:r>
+        <w:t>+1;</w:t>
+      </w:r>
+    </w:p>
+    <w:p>
+      <w:pPr>
+        <w:pStyle w:val="norma"/>
+        <w:spacing w:line="240" w:lineRule="auto"/>
+      </w:pPr>
+      <w:r>
+        <w:tab/>
+      </w:r>
+      <w:r>
+        <w:tab/>
+      </w:r>
+      <w:proofErr w:type="spellStart"/>
+      <w:r>
+        <w:t>opt.innerHTML</w:t>
+      </w:r>
+      <w:proofErr w:type="spellEnd"/>
+      <w:r>
+        <w:t xml:space="preserve"> = i+1;</w:t>
+      </w:r>
+    </w:p>
+    <w:p>
+      <w:pPr>
+        <w:pStyle w:val="norma"/>
+        <w:spacing w:line="240" w:lineRule="auto"/>
+      </w:pPr>
+      <w:r>
+        <w:tab/>
+      </w:r>
+      <w:r>
+        <w:tab/>
+      </w:r>
+      <w:proofErr w:type="spellStart"/>
+      <w:proofErr w:type="gramStart"/>
+      <w:r>
+        <w:t>sQuestionCount.appendChild</w:t>
+      </w:r>
+      <w:proofErr w:type="spellEnd"/>
+      <w:r>
+        <w:t>(</w:t>
+      </w:r>
+      <w:proofErr w:type="gramEnd"/>
+      <w:r>
+        <w:t>opt);</w:t>
+      </w:r>
+    </w:p>
+    <w:p>
+      <w:pPr>
+        <w:pStyle w:val="norma"/>
+        <w:spacing w:line="240" w:lineRule="auto"/>
+      </w:pPr>
+      <w:r>
+        <w:tab/>
+        <w:t>}</w:t>
+      </w:r>
+      <w:r>
+        <w:tab/>
+      </w:r>
+      <w:r>
+        <w:tab/>
+      </w:r>
+    </w:p>
+    <w:p>
+      <w:pPr>
+        <w:pStyle w:val="norma"/>
+        <w:spacing w:line="240" w:lineRule="auto"/>
+      </w:pPr>
+      <w:r>
+        <w:tab/>
+      </w:r>
+    </w:p>
+    <w:p>
+      <w:pPr>
+        <w:pStyle w:val="norma"/>
+        <w:spacing w:line="240" w:lineRule="auto"/>
+        <w:rPr>
+          <w:highlight w:val="white"/>
+        </w:rPr>
+      </w:pPr>
+      <w:r>
+        <w:tab/>
+      </w:r>
+      <w:proofErr w:type="spellStart"/>
+      <w:proofErr w:type="gramStart"/>
+      <w:r>
+        <w:t>document.body.appendChild</w:t>
+      </w:r>
+      <w:proofErr w:type="spellEnd"/>
+      <w:r>
+        <w:t>(</w:t>
+      </w:r>
+      <w:proofErr w:type="spellStart"/>
+      <w:proofErr w:type="gramEnd"/>
+      <w:r>
+        <w:t>sQuestionCount</w:t>
+      </w:r>
+      <w:proofErr w:type="spellEnd"/>
+      <w:r>
+        <w:t>);</w:t>
+      </w:r>
+    </w:p>
+    <w:p>
+      <w:pPr>
+        <w:pStyle w:val="norma"/>
+        <w:rPr>
+          <w:highlight w:val="white"/>
+        </w:rPr>
+      </w:pPr>
+    </w:p>
+    <w:p>
+      <w:pPr>
+        <w:pStyle w:val="norma"/>
+        <w:rPr>
+          <w:highlight w:val="white"/>
+        </w:rPr>
+      </w:pPr>
+      <w:r>
+        <w:rPr>
+          <w:highlight w:val="white"/>
+        </w:rPr>
+        <w:t>This is an example code of creation and appending elements to main web page. In this example, there is a “Select” object, which contains sub objects: “Option”. The sub objects also created dynamically and append to the first object, after that the first object appends to document of web page.</w:t>
+      </w:r>
+    </w:p>
+    <w:p>
+      <w:pPr>
+        <w:pStyle w:val="norma"/>
         <w:rPr>
           <w:b/>
           <w:highlight w:val="white"/>
-          <w:lang w:val="ru-RU"/>
-        </w:rPr>
-        <w:t>Вывод</w:t>
-      </w:r>
-    </w:p>
-    <w:p>
-      <w:pPr>
-        <w:pStyle w:val="norma"/>
-        <w:rPr>
-          <w:highlight w:val="white"/>
-          <w:lang w:val="ru-RU"/>
-        </w:rPr>
-      </w:pPr>
-      <w:r>
-        <w:rPr>
-          <w:highlight w:val="white"/>
-          <w:lang w:val="ru-RU"/>
-        </w:rPr>
-        <w:t xml:space="preserve">В данной лабораторной работе были изучены основы программирования на языке </w:t>
+        </w:rPr>
+      </w:pPr>
+    </w:p>
+    <w:p>
+      <w:pPr>
+        <w:pStyle w:val="norma"/>
+        <w:rPr>
+          <w:b/>
+          <w:highlight w:val="white"/>
+        </w:rPr>
+      </w:pPr>
+    </w:p>
+    <w:p>
+      <w:pPr>
+        <w:pStyle w:val="norma"/>
+        <w:rPr>
+          <w:b/>
+          <w:highlight w:val="white"/>
+        </w:rPr>
+      </w:pPr>
+    </w:p>
+    <w:p>
+      <w:pPr>
+        <w:pStyle w:val="norma"/>
+        <w:rPr>
+          <w:b/>
+          <w:highlight w:val="white"/>
+        </w:rPr>
+      </w:pPr>
+    </w:p>
+    <w:p>
+      <w:pPr>
+        <w:pStyle w:val="norma"/>
+        <w:rPr>
+          <w:b/>
+          <w:highlight w:val="white"/>
+        </w:rPr>
+      </w:pPr>
+    </w:p>
+    <w:p>
+      <w:pPr>
+        <w:pStyle w:val="norma"/>
+        <w:rPr>
+          <w:b/>
+          <w:highlight w:val="white"/>
+        </w:rPr>
+      </w:pPr>
+    </w:p>
+    <w:p>
+      <w:pPr>
+        <w:pStyle w:val="norma"/>
+        <w:rPr>
+          <w:b/>
+          <w:highlight w:val="white"/>
+        </w:rPr>
+      </w:pPr>
+    </w:p>
+    <w:p>
+      <w:pPr>
+        <w:pStyle w:val="norma"/>
+        <w:rPr>
+          <w:b/>
+          <w:highlight w:val="white"/>
+        </w:rPr>
+      </w:pPr>
+    </w:p>
+    <w:p>
+      <w:pPr>
+        <w:pStyle w:val="norma"/>
+        <w:rPr>
+          <w:b/>
+          <w:highlight w:val="white"/>
+        </w:rPr>
+      </w:pPr>
+    </w:p>
+    <w:p>
+      <w:pPr>
+        <w:pStyle w:val="norma"/>
+        <w:rPr>
+          <w:b/>
+          <w:highlight w:val="white"/>
+        </w:rPr>
+      </w:pPr>
+    </w:p>
+    <w:p>
+      <w:pPr>
+        <w:pStyle w:val="norma"/>
+        <w:rPr>
+          <w:b/>
+          <w:highlight w:val="white"/>
+        </w:rPr>
+      </w:pPr>
+    </w:p>
+    <w:p>
+      <w:pPr>
+        <w:pStyle w:val="norma"/>
+        <w:rPr>
+          <w:b/>
+          <w:highlight w:val="white"/>
+        </w:rPr>
+      </w:pPr>
+    </w:p>
+    <w:p>
+      <w:pPr>
+        <w:pStyle w:val="norma"/>
+        <w:rPr>
+          <w:b/>
+          <w:highlight w:val="white"/>
+        </w:rPr>
+      </w:pPr>
+    </w:p>
+    <w:p>
+      <w:pPr>
+        <w:pStyle w:val="norma"/>
+        <w:rPr>
+          <w:b/>
+          <w:highlight w:val="white"/>
+        </w:rPr>
+      </w:pPr>
+    </w:p>
+    <w:p>
+      <w:pPr>
+        <w:pStyle w:val="norma"/>
+        <w:rPr>
+          <w:b/>
+          <w:highlight w:val="white"/>
+        </w:rPr>
+      </w:pPr>
+    </w:p>
+    <w:p>
+      <w:pPr>
+        <w:pStyle w:val="norma"/>
+        <w:rPr>
+          <w:b/>
+          <w:highlight w:val="white"/>
+        </w:rPr>
+      </w:pPr>
+    </w:p>
+    <w:p>
+      <w:pPr>
+        <w:pStyle w:val="norma"/>
+        <w:rPr>
+          <w:b/>
+          <w:highlight w:val="white"/>
+        </w:rPr>
+      </w:pPr>
+      <w:r>
+        <w:rPr>
+          <w:b/>
+          <w:highlight w:val="white"/>
+        </w:rPr>
+        <w:t>Conclusion</w:t>
+      </w:r>
+    </w:p>
+    <w:p>
+      <w:pPr>
+        <w:pStyle w:val="norma"/>
+        <w:rPr>
+          <w:highlight w:val="white"/>
+        </w:rPr>
+      </w:pPr>
+      <w:r>
+        <w:rPr>
+          <w:highlight w:val="white"/>
+        </w:rPr>
+        <w:t>In this project were studied bases of JavaScript and HTML. In</w:t>
+      </w:r>
+      <w:r>
+        <w:rPr>
+          <w:highlight w:val="white"/>
+        </w:rPr>
+        <w:t xml:space="preserve"> </w:t>
       </w:r>
       <w:r>
         <w:rPr>
@@ -1663,79 +2589,104 @@
       <w:r>
         <w:rPr>
           <w:highlight w:val="white"/>
-          <w:lang w:val="ru-RU"/>
         </w:rPr>
         <w:t xml:space="preserve"> </w:t>
       </w:r>
       <w:r>
         <w:rPr>
           <w:highlight w:val="white"/>
-          <w:lang w:val="ru-RU"/>
-        </w:rPr>
-        <w:t xml:space="preserve">и использование его в </w:t>
-      </w:r>
-      <w:r>
-        <w:rPr>
-          <w:highlight w:val="white"/>
-        </w:rPr>
-        <w:t>HTML</w:t>
-      </w:r>
-      <w:r>
-        <w:rPr>
-          <w:highlight w:val="white"/>
-          <w:lang w:val="ru-RU"/>
+        </w:rPr>
+        <w:t>were</w:t>
+      </w:r>
+      <w:r>
+        <w:rPr>
+          <w:highlight w:val="white"/>
         </w:rPr>
         <w:t xml:space="preserve"> </w:t>
       </w:r>
       <w:r>
         <w:rPr>
           <w:highlight w:val="white"/>
-          <w:lang w:val="ru-RU"/>
-        </w:rPr>
-        <w:t xml:space="preserve">веб странице. Также были изучены метода работы с </w:t>
-      </w:r>
-      <w:r>
-        <w:rPr>
-          <w:lang w:val="ru-RU"/>
-        </w:rPr>
-        <w:t xml:space="preserve">репозиторием </w:t>
-      </w:r>
-      <w:r>
-        <w:rPr>
-          <w:lang w:val="ru-RU"/>
-        </w:rPr>
-        <w:t>“</w:t>
-      </w:r>
+        </w:rPr>
+        <w:t>used</w:t>
+      </w:r>
+      <w:r>
+        <w:rPr>
+          <w:highlight w:val="white"/>
+        </w:rPr>
+        <w:t xml:space="preserve"> </w:t>
+      </w:r>
+      <w:r>
+        <w:rPr>
+          <w:highlight w:val="white"/>
+        </w:rPr>
+        <w:t>object</w:t>
+      </w:r>
+      <w:r>
+        <w:rPr>
+          <w:highlight w:val="white"/>
+        </w:rPr>
+        <w:t xml:space="preserve"> </w:t>
+      </w:r>
+      <w:r>
+        <w:rPr>
+          <w:highlight w:val="white"/>
+        </w:rPr>
+        <w:t>like: basic variables, functions, arrays and objects. Also</w:t>
+      </w:r>
+      <w:r>
+        <w:rPr>
+          <w:highlight w:val="white"/>
+        </w:rPr>
+        <w:t xml:space="preserve"> </w:t>
+      </w:r>
+      <w:r>
+        <w:rPr>
+          <w:highlight w:val="white"/>
+        </w:rPr>
+        <w:t>were studied communication between HTML and JavaScript: adding objects, getting objects by theirs ID, hiding and showing needed elements. For</w:t>
+      </w:r>
+      <w:r>
+        <w:rPr>
+          <w:highlight w:val="white"/>
+        </w:rPr>
+        <w:t xml:space="preserve"> </w:t>
+      </w:r>
+      <w:r>
+        <w:rPr>
+          <w:highlight w:val="white"/>
+        </w:rPr>
+        <w:t>this</w:t>
+      </w:r>
+      <w:r>
+        <w:rPr>
+          <w:highlight w:val="white"/>
+        </w:rPr>
+        <w:t xml:space="preserve"> </w:t>
+      </w:r>
+      <w:r>
+        <w:rPr>
+          <w:highlight w:val="white"/>
+        </w:rPr>
+        <w:t>project was used a well-known library: “Node.js”, this library provides a server-driven JavaScript and was used for loading files from the Server.</w:t>
+      </w:r>
+      <w:r>
+        <w:t xml:space="preserve"> This project is using a common-known repository: “</w:t>
+      </w:r>
+      <w:proofErr w:type="spellStart"/>
       <w:r>
         <w:t>git</w:t>
       </w:r>
-      <w:r>
-        <w:rPr>
-          <w:lang w:val="ru-RU"/>
-        </w:rPr>
-        <w:t>”</w:t>
-      </w:r>
-      <w:r>
-        <w:rPr>
-          <w:lang w:val="ru-RU"/>
-        </w:rPr>
-        <w:t xml:space="preserve"> и его основные функции</w:t>
-      </w:r>
-      <w:r>
-        <w:rPr>
-          <w:lang w:val="ru-RU"/>
-        </w:rPr>
-        <w:t>.</w:t>
-      </w:r>
-      <w:r>
-        <w:rPr>
-          <w:lang w:val="ru-RU"/>
-        </w:rPr>
+      <w:proofErr w:type="spellEnd"/>
+      <w:r>
+        <w:t>”, for proper using this repository, were studied main commands: copy, get, add, commit and push.</w:t>
+      </w:r>
+      <w:r>
         <w:t xml:space="preserve"> </w:t>
       </w:r>
     </w:p>
     <w:sectPr>
-      <w:footerReference w:type="default" r:id="rId10"/>
+      <w:footerReference w:type="default" r:id="rId9"/>
       <w:type w:val="continuous"/>
       <w:pgSz w:w="11906" w:h="16838"/>
       <w:pgMar w:top="1134" w:right="567" w:bottom="1134" w:left="1134" w:header="709" w:footer="709" w:gutter="0"/>
@@ -5567,7 +6518,7 @@
 </file>
 
 <file path=customXml/itemProps1.xml><?xml version="1.0" encoding="utf-8"?>
-<ds:datastoreItem xmlns:ds="http://schemas.openxmlformats.org/officeDocument/2006/customXml" ds:itemID="{84657553-A734-41EF-B285-272E80F3804A}">
+<ds:datastoreItem xmlns:ds="http://schemas.openxmlformats.org/officeDocument/2006/customXml" ds:itemID="{314D72BC-092B-48B2-997A-36DA8185A813}">
   <ds:schemaRefs>
     <ds:schemaRef ds:uri="http://schemas.openxmlformats.org/officeDocument/2006/bibliography"/>
   </ds:schemaRefs>

</xml_diff>